<commit_message>
Added: Payroll table in the payroll service databse
</commit_message>
<xml_diff>
--- a/EmployeePatroll_DataManagement.docx
+++ b/EmployeePatroll_DataManagement.docx
@@ -340,6 +340,485 @@
           <w:szCs w:val="24"/>
         </w:rPr>
         <w:t>5 rows in set (0.00 sec)</w:t>
+      </w:r>
+    </w:p>
+    <w:p>
+      <w:pPr>
+        <w:rPr>
+          <w:sz w:val="24"/>
+          <w:szCs w:val="24"/>
+        </w:rPr>
+      </w:pPr>
+    </w:p>
+    <w:p>
+      <w:pPr>
+        <w:rPr>
+          <w:sz w:val="24"/>
+          <w:szCs w:val="24"/>
+        </w:rPr>
+      </w:pPr>
+    </w:p>
+    <w:p>
+      <w:pPr>
+        <w:rPr>
+          <w:b/>
+          <w:bCs/>
+          <w:i/>
+          <w:iCs/>
+          <w:sz w:val="40"/>
+          <w:szCs w:val="40"/>
+        </w:rPr>
+      </w:pPr>
+      <w:r>
+        <w:rPr>
+          <w:b/>
+          <w:bCs/>
+          <w:i/>
+          <w:iCs/>
+          <w:sz w:val="40"/>
+          <w:szCs w:val="40"/>
+        </w:rPr>
+        <w:t>UC</w:t>
+      </w:r>
+      <w:r>
+        <w:rPr>
+          <w:b/>
+          <w:bCs/>
+          <w:i/>
+          <w:iCs/>
+          <w:sz w:val="40"/>
+          <w:szCs w:val="40"/>
+        </w:rPr>
+        <w:t>2</w:t>
+      </w:r>
+      <w:r>
+        <w:rPr>
+          <w:b/>
+          <w:bCs/>
+          <w:i/>
+          <w:iCs/>
+          <w:sz w:val="40"/>
+          <w:szCs w:val="40"/>
+        </w:rPr>
+        <w:t>:</w:t>
+      </w:r>
+    </w:p>
+    <w:p>
+      <w:pPr>
+        <w:rPr>
+          <w:sz w:val="24"/>
+          <w:szCs w:val="24"/>
+        </w:rPr>
+      </w:pPr>
+      <w:proofErr w:type="spellStart"/>
+      <w:r>
+        <w:rPr>
+          <w:sz w:val="24"/>
+          <w:szCs w:val="24"/>
+        </w:rPr>
+        <w:t>mysql</w:t>
+      </w:r>
+      <w:proofErr w:type="spellEnd"/>
+      <w:r>
+        <w:rPr>
+          <w:sz w:val="24"/>
+          <w:szCs w:val="24"/>
+        </w:rPr>
+        <w:t xml:space="preserve">&gt; create table </w:t>
+      </w:r>
+      <w:proofErr w:type="spellStart"/>
+      <w:r>
+        <w:rPr>
+          <w:sz w:val="24"/>
+          <w:szCs w:val="24"/>
+        </w:rPr>
+        <w:t>employee_payroll</w:t>
+      </w:r>
+      <w:proofErr w:type="spellEnd"/>
+    </w:p>
+    <w:p>
+      <w:pPr>
+        <w:rPr>
+          <w:sz w:val="24"/>
+          <w:szCs w:val="24"/>
+        </w:rPr>
+      </w:pPr>
+      <w:r>
+        <w:rPr>
+          <w:sz w:val="24"/>
+          <w:szCs w:val="24"/>
+        </w:rPr>
+        <w:t xml:space="preserve">    -&gt; (</w:t>
+      </w:r>
+    </w:p>
+    <w:p>
+      <w:pPr>
+        <w:rPr>
+          <w:sz w:val="24"/>
+          <w:szCs w:val="24"/>
+        </w:rPr>
+      </w:pPr>
+      <w:r>
+        <w:rPr>
+          <w:sz w:val="24"/>
+          <w:szCs w:val="24"/>
+        </w:rPr>
+        <w:t xml:space="preserve">    -&gt; id       INT unsigned not null </w:t>
+      </w:r>
+      <w:proofErr w:type="spellStart"/>
+      <w:r>
+        <w:rPr>
+          <w:sz w:val="24"/>
+          <w:szCs w:val="24"/>
+        </w:rPr>
+        <w:t>auto_increment</w:t>
+      </w:r>
+      <w:proofErr w:type="spellEnd"/>
+      <w:r>
+        <w:rPr>
+          <w:sz w:val="24"/>
+          <w:szCs w:val="24"/>
+        </w:rPr>
+        <w:t>,</w:t>
+      </w:r>
+    </w:p>
+    <w:p>
+      <w:pPr>
+        <w:rPr>
+          <w:sz w:val="24"/>
+          <w:szCs w:val="24"/>
+        </w:rPr>
+      </w:pPr>
+      <w:r>
+        <w:rPr>
+          <w:sz w:val="24"/>
+          <w:szCs w:val="24"/>
+        </w:rPr>
+        <w:t xml:space="preserve">    -&gt; name     </w:t>
+      </w:r>
+      <w:proofErr w:type="gramStart"/>
+      <w:r>
+        <w:rPr>
+          <w:sz w:val="24"/>
+          <w:szCs w:val="24"/>
+        </w:rPr>
+        <w:t>varchar(</w:t>
+      </w:r>
+      <w:proofErr w:type="gramEnd"/>
+      <w:r>
+        <w:rPr>
+          <w:sz w:val="24"/>
+          <w:szCs w:val="24"/>
+        </w:rPr>
+        <w:t>50) not null,</w:t>
+      </w:r>
+    </w:p>
+    <w:p>
+      <w:pPr>
+        <w:rPr>
+          <w:sz w:val="24"/>
+          <w:szCs w:val="24"/>
+        </w:rPr>
+      </w:pPr>
+      <w:r>
+        <w:rPr>
+          <w:sz w:val="24"/>
+          <w:szCs w:val="24"/>
+        </w:rPr>
+        <w:t xml:space="preserve">    -&gt; salary   double not null,</w:t>
+      </w:r>
+    </w:p>
+    <w:p>
+      <w:pPr>
+        <w:rPr>
+          <w:sz w:val="24"/>
+          <w:szCs w:val="24"/>
+        </w:rPr>
+      </w:pPr>
+      <w:r>
+        <w:rPr>
+          <w:sz w:val="24"/>
+          <w:szCs w:val="24"/>
+        </w:rPr>
+        <w:t xml:space="preserve">    -&gt; start    date not null,</w:t>
+      </w:r>
+    </w:p>
+    <w:p>
+      <w:pPr>
+        <w:rPr>
+          <w:sz w:val="24"/>
+          <w:szCs w:val="24"/>
+        </w:rPr>
+      </w:pPr>
+      <w:r>
+        <w:rPr>
+          <w:sz w:val="24"/>
+          <w:szCs w:val="24"/>
+        </w:rPr>
+        <w:t xml:space="preserve">    -&gt; primary key(id));</w:t>
+      </w:r>
+    </w:p>
+    <w:p>
+      <w:pPr>
+        <w:rPr>
+          <w:sz w:val="24"/>
+          <w:szCs w:val="24"/>
+        </w:rPr>
+      </w:pPr>
+      <w:r>
+        <w:rPr>
+          <w:sz w:val="24"/>
+          <w:szCs w:val="24"/>
+        </w:rPr>
+        <w:t>Query OK, 0 rows affected (0.04 sec)</w:t>
+      </w:r>
+    </w:p>
+    <w:p>
+      <w:pPr>
+        <w:rPr>
+          <w:sz w:val="24"/>
+          <w:szCs w:val="24"/>
+        </w:rPr>
+      </w:pPr>
+    </w:p>
+    <w:p>
+      <w:pPr>
+        <w:rPr>
+          <w:sz w:val="24"/>
+          <w:szCs w:val="24"/>
+        </w:rPr>
+      </w:pPr>
+      <w:proofErr w:type="spellStart"/>
+      <w:r>
+        <w:rPr>
+          <w:sz w:val="24"/>
+          <w:szCs w:val="24"/>
+        </w:rPr>
+        <w:t>mysql</w:t>
+      </w:r>
+      <w:proofErr w:type="spellEnd"/>
+      <w:r>
+        <w:rPr>
+          <w:sz w:val="24"/>
+          <w:szCs w:val="24"/>
+        </w:rPr>
+        <w:t xml:space="preserve">&gt; describe </w:t>
+      </w:r>
+      <w:proofErr w:type="spellStart"/>
+      <w:r>
+        <w:rPr>
+          <w:sz w:val="24"/>
+          <w:szCs w:val="24"/>
+        </w:rPr>
+        <w:t>employee_payroll</w:t>
+      </w:r>
+      <w:proofErr w:type="spellEnd"/>
+      <w:r>
+        <w:rPr>
+          <w:sz w:val="24"/>
+          <w:szCs w:val="24"/>
+        </w:rPr>
+        <w:t>;</w:t>
+      </w:r>
+    </w:p>
+    <w:p>
+      <w:pPr>
+        <w:rPr>
+          <w:sz w:val="24"/>
+          <w:szCs w:val="24"/>
+        </w:rPr>
+      </w:pPr>
+      <w:r>
+        <w:rPr>
+          <w:sz w:val="24"/>
+          <w:szCs w:val="24"/>
+        </w:rPr>
+        <w:lastRenderedPageBreak/>
+        <w:t>+--------+--------------+------+-----+---------+----------------+</w:t>
+      </w:r>
+    </w:p>
+    <w:p>
+      <w:pPr>
+        <w:rPr>
+          <w:sz w:val="24"/>
+          <w:szCs w:val="24"/>
+        </w:rPr>
+      </w:pPr>
+      <w:r>
+        <w:rPr>
+          <w:sz w:val="24"/>
+          <w:szCs w:val="24"/>
+        </w:rPr>
+        <w:t xml:space="preserve">| </w:t>
+      </w:r>
+      <w:proofErr w:type="gramStart"/>
+      <w:r>
+        <w:rPr>
+          <w:sz w:val="24"/>
+          <w:szCs w:val="24"/>
+        </w:rPr>
+        <w:t>Field  |</w:t>
+      </w:r>
+      <w:proofErr w:type="gramEnd"/>
+      <w:r>
+        <w:rPr>
+          <w:sz w:val="24"/>
+          <w:szCs w:val="24"/>
+        </w:rPr>
+        <w:t xml:space="preserve"> Type         | Null | Key | Default | Extra          |</w:t>
+      </w:r>
+    </w:p>
+    <w:p>
+      <w:pPr>
+        <w:rPr>
+          <w:sz w:val="24"/>
+          <w:szCs w:val="24"/>
+        </w:rPr>
+      </w:pPr>
+      <w:r>
+        <w:rPr>
+          <w:sz w:val="24"/>
+          <w:szCs w:val="24"/>
+        </w:rPr>
+        <w:t>+--------+--------------+------+-----+---------+----------------+</w:t>
+      </w:r>
+    </w:p>
+    <w:p>
+      <w:pPr>
+        <w:rPr>
+          <w:sz w:val="24"/>
+          <w:szCs w:val="24"/>
+        </w:rPr>
+      </w:pPr>
+      <w:r>
+        <w:rPr>
+          <w:sz w:val="24"/>
+          <w:szCs w:val="24"/>
+        </w:rPr>
+        <w:t xml:space="preserve">| id     | int unsigned | NO   | PRI | NULL    | </w:t>
+      </w:r>
+      <w:proofErr w:type="spellStart"/>
+      <w:r>
+        <w:rPr>
+          <w:sz w:val="24"/>
+          <w:szCs w:val="24"/>
+        </w:rPr>
+        <w:t>auto_increment</w:t>
+      </w:r>
+      <w:proofErr w:type="spellEnd"/>
+      <w:r>
+        <w:rPr>
+          <w:sz w:val="24"/>
+          <w:szCs w:val="24"/>
+        </w:rPr>
+        <w:t xml:space="preserve"> |</w:t>
+      </w:r>
+    </w:p>
+    <w:p>
+      <w:pPr>
+        <w:rPr>
+          <w:sz w:val="24"/>
+          <w:szCs w:val="24"/>
+        </w:rPr>
+      </w:pPr>
+      <w:r>
+        <w:rPr>
+          <w:sz w:val="24"/>
+          <w:szCs w:val="24"/>
+        </w:rPr>
+        <w:t xml:space="preserve">| name   | </w:t>
+      </w:r>
+      <w:proofErr w:type="gramStart"/>
+      <w:r>
+        <w:rPr>
+          <w:sz w:val="24"/>
+          <w:szCs w:val="24"/>
+        </w:rPr>
+        <w:t>varchar(</w:t>
+      </w:r>
+      <w:proofErr w:type="gramEnd"/>
+      <w:r>
+        <w:rPr>
+          <w:sz w:val="24"/>
+          <w:szCs w:val="24"/>
+        </w:rPr>
+        <w:t>50)  | NO   |     | NULL    |                |</w:t>
+      </w:r>
+    </w:p>
+    <w:p>
+      <w:pPr>
+        <w:rPr>
+          <w:sz w:val="24"/>
+          <w:szCs w:val="24"/>
+        </w:rPr>
+      </w:pPr>
+      <w:r>
+        <w:rPr>
+          <w:sz w:val="24"/>
+          <w:szCs w:val="24"/>
+        </w:rPr>
+        <w:t>| salary | double       | NO   |     | NULL    |                |</w:t>
+      </w:r>
+    </w:p>
+    <w:p>
+      <w:pPr>
+        <w:rPr>
+          <w:sz w:val="24"/>
+          <w:szCs w:val="24"/>
+        </w:rPr>
+      </w:pPr>
+      <w:r>
+        <w:rPr>
+          <w:sz w:val="24"/>
+          <w:szCs w:val="24"/>
+        </w:rPr>
+        <w:t xml:space="preserve">| </w:t>
+      </w:r>
+      <w:proofErr w:type="gramStart"/>
+      <w:r>
+        <w:rPr>
+          <w:sz w:val="24"/>
+          <w:szCs w:val="24"/>
+        </w:rPr>
+        <w:t>start  |</w:t>
+      </w:r>
+      <w:proofErr w:type="gramEnd"/>
+      <w:r>
+        <w:rPr>
+          <w:sz w:val="24"/>
+          <w:szCs w:val="24"/>
+        </w:rPr>
+        <w:t xml:space="preserve"> date         | NO   |     | NULL    |                |</w:t>
+      </w:r>
+    </w:p>
+    <w:p>
+      <w:pPr>
+        <w:rPr>
+          <w:sz w:val="24"/>
+          <w:szCs w:val="24"/>
+        </w:rPr>
+      </w:pPr>
+      <w:r>
+        <w:rPr>
+          <w:sz w:val="24"/>
+          <w:szCs w:val="24"/>
+        </w:rPr>
+        <w:t>+--------+--------------+------+-----+---------+----------------+</w:t>
+      </w:r>
+    </w:p>
+    <w:p>
+      <w:pPr>
+        <w:rPr>
+          <w:sz w:val="24"/>
+          <w:szCs w:val="24"/>
+        </w:rPr>
+      </w:pPr>
+      <w:r>
+        <w:rPr>
+          <w:sz w:val="24"/>
+          <w:szCs w:val="24"/>
+        </w:rPr>
+        <w:t>4 rows in set (0.01 sec)</w:t>
       </w:r>
     </w:p>
     <w:sectPr>

</xml_diff>